<commit_message>
matching jurnal for skripsi
</commit_message>
<xml_diff>
--- a/skripsi/skripsi/Skripsi - Andri Firman Saputra - 201011402125.docx
+++ b/skripsi/skripsi/Skripsi - Andri Firman Saputra - 201011402125.docx
@@ -56,6 +56,9 @@
         <w:jc w:val="center"/>
       </w:pPr>
       <w:r>
+        <w:rPr>
+          <w:noProof/>
+        </w:rPr>
         <w:drawing>
           <wp:inline distT="0" distB="0" distL="0" distR="0" wp14:anchorId="3AC8CA13" wp14:editId="43FD06CE">
             <wp:extent cx="1800000" cy="1800000"/>
@@ -330,6 +333,9 @@
         <w:jc w:val="center"/>
       </w:pPr>
       <w:r>
+        <w:rPr>
+          <w:noProof/>
+        </w:rPr>
         <w:drawing>
           <wp:inline distT="0" distB="0" distL="0" distR="0" wp14:anchorId="5CFAE6C0" wp14:editId="20732C64">
             <wp:extent cx="1800000" cy="1800000"/>
@@ -7249,21 +7255,7 @@
         <w:rPr>
           <w:lang w:val="en-US"/>
         </w:rPr>
-        <w:t xml:space="preserve"> </w:t>
-      </w:r>
-      <w:proofErr w:type="spellStart"/>
-      <w:r>
-        <w:rPr>
-          <w:lang w:val="en-US"/>
-        </w:rPr>
-        <w:t>ini</w:t>
-      </w:r>
-      <w:proofErr w:type="spellEnd"/>
-      <w:r>
-        <w:rPr>
-          <w:lang w:val="en-US"/>
-        </w:rPr>
-        <w:t xml:space="preserve"> </w:t>
+        <w:t xml:space="preserve"> ini </w:t>
       </w:r>
       <w:proofErr w:type="spellStart"/>
       <w:r>
@@ -7492,7 +7484,1972 @@
           <w:ilvl w:val="2"/>
           <w:numId w:val="3"/>
         </w:numPr>
+        <w:spacing w:line="360" w:lineRule="auto"/>
         <w:ind w:left="567" w:hanging="567"/>
+        <w:rPr>
+          <w:lang w:val="en-US"/>
+        </w:rPr>
+      </w:pPr>
+      <w:proofErr w:type="spellStart"/>
+      <w:r>
+        <w:rPr>
+          <w:lang w:val="en-US"/>
+        </w:rPr>
+        <w:t>Pembelajaran</w:t>
+      </w:r>
+      <w:proofErr w:type="spellEnd"/>
+    </w:p>
+    <w:p>
+      <w:pPr>
+        <w:spacing w:line="360" w:lineRule="auto"/>
+        <w:ind w:firstLine="567"/>
+        <w:rPr>
+          <w:rFonts w:hint="eastAsia"/>
+          <w:lang w:val="en-US"/>
+        </w:rPr>
+      </w:pPr>
+      <w:proofErr w:type="spellStart"/>
+      <w:r>
+        <w:rPr>
+          <w:lang w:val="en-US"/>
+        </w:rPr>
+        <w:t>Menurut</w:t>
+      </w:r>
+      <w:proofErr w:type="spellEnd"/>
+      <w:r>
+        <w:rPr>
+          <w:lang w:val="en-US"/>
+        </w:rPr>
+        <w:t xml:space="preserve"> </w:t>
+      </w:r>
+      <w:r>
+        <w:rPr>
+          <w:lang w:val="en-US"/>
+        </w:rPr>
+        <w:t>Taufiq Nur Azis</w:t>
+      </w:r>
+      <w:r>
+        <w:rPr>
+          <w:lang w:val="en-US"/>
+        </w:rPr>
+        <w:t xml:space="preserve"> (2019), </w:t>
+      </w:r>
+      <w:proofErr w:type="spellStart"/>
+      <w:r>
+        <w:rPr>
+          <w:lang w:val="en-US"/>
+        </w:rPr>
+        <w:t>Pembelajaran</w:t>
+      </w:r>
+      <w:proofErr w:type="spellEnd"/>
+      <w:r>
+        <w:rPr>
+          <w:lang w:val="en-US"/>
+        </w:rPr>
+        <w:t xml:space="preserve"> </w:t>
+      </w:r>
+      <w:proofErr w:type="spellStart"/>
+      <w:r>
+        <w:rPr>
+          <w:lang w:val="en-US"/>
+        </w:rPr>
+        <w:t>adalah</w:t>
+      </w:r>
+      <w:proofErr w:type="spellEnd"/>
+      <w:r>
+        <w:rPr>
+          <w:lang w:val="en-US"/>
+        </w:rPr>
+        <w:t xml:space="preserve"> </w:t>
+      </w:r>
+      <w:proofErr w:type="spellStart"/>
+      <w:r>
+        <w:rPr>
+          <w:lang w:val="en-US"/>
+        </w:rPr>
+        <w:t>interaksi</w:t>
+      </w:r>
+      <w:proofErr w:type="spellEnd"/>
+      <w:r>
+        <w:rPr>
+          <w:lang w:val="en-US"/>
+        </w:rPr>
+        <w:t xml:space="preserve"> </w:t>
+      </w:r>
+      <w:proofErr w:type="spellStart"/>
+      <w:r>
+        <w:rPr>
+          <w:lang w:val="en-US"/>
+        </w:rPr>
+        <w:t>antara</w:t>
+      </w:r>
+      <w:proofErr w:type="spellEnd"/>
+      <w:r>
+        <w:rPr>
+          <w:lang w:val="en-US"/>
+        </w:rPr>
+        <w:t xml:space="preserve"> </w:t>
+      </w:r>
+      <w:proofErr w:type="spellStart"/>
+      <w:r>
+        <w:rPr>
+          <w:lang w:val="en-US"/>
+        </w:rPr>
+        <w:t>pendidik</w:t>
+      </w:r>
+      <w:proofErr w:type="spellEnd"/>
+      <w:r>
+        <w:rPr>
+          <w:lang w:val="en-US"/>
+        </w:rPr>
+        <w:t xml:space="preserve"> </w:t>
+      </w:r>
+      <w:proofErr w:type="spellStart"/>
+      <w:r>
+        <w:rPr>
+          <w:lang w:val="en-US"/>
+        </w:rPr>
+        <w:t>dengan</w:t>
+      </w:r>
+      <w:proofErr w:type="spellEnd"/>
+      <w:r>
+        <w:rPr>
+          <w:lang w:val="en-US"/>
+        </w:rPr>
+        <w:t xml:space="preserve"> </w:t>
+      </w:r>
+      <w:proofErr w:type="spellStart"/>
+      <w:r>
+        <w:rPr>
+          <w:lang w:val="en-US"/>
+        </w:rPr>
+        <w:t>peserta</w:t>
+      </w:r>
+      <w:proofErr w:type="spellEnd"/>
+      <w:r>
+        <w:rPr>
+          <w:lang w:val="en-US"/>
+        </w:rPr>
+        <w:t xml:space="preserve"> </w:t>
+      </w:r>
+      <w:proofErr w:type="spellStart"/>
+      <w:r>
+        <w:rPr>
+          <w:lang w:val="en-US"/>
+        </w:rPr>
+        <w:t>didik</w:t>
+      </w:r>
+      <w:proofErr w:type="spellEnd"/>
+      <w:r>
+        <w:rPr>
+          <w:lang w:val="en-US"/>
+        </w:rPr>
+        <w:t xml:space="preserve"> pada </w:t>
+      </w:r>
+      <w:proofErr w:type="spellStart"/>
+      <w:r>
+        <w:rPr>
+          <w:lang w:val="en-US"/>
+        </w:rPr>
+        <w:t>suatu</w:t>
+      </w:r>
+      <w:proofErr w:type="spellEnd"/>
+      <w:r>
+        <w:rPr>
+          <w:lang w:val="en-US"/>
+        </w:rPr>
+        <w:t xml:space="preserve"> </w:t>
+      </w:r>
+      <w:proofErr w:type="spellStart"/>
+      <w:r>
+        <w:rPr>
+          <w:lang w:val="en-US"/>
+        </w:rPr>
+        <w:t>lingkungan</w:t>
+      </w:r>
+      <w:proofErr w:type="spellEnd"/>
+      <w:r>
+        <w:rPr>
+          <w:lang w:val="en-US"/>
+        </w:rPr>
+        <w:t xml:space="preserve"> </w:t>
+      </w:r>
+      <w:proofErr w:type="spellStart"/>
+      <w:r>
+        <w:rPr>
+          <w:lang w:val="en-US"/>
+        </w:rPr>
+        <w:t>belajar</w:t>
+      </w:r>
+      <w:proofErr w:type="spellEnd"/>
+      <w:r>
+        <w:rPr>
+          <w:lang w:val="en-US"/>
+        </w:rPr>
+        <w:t xml:space="preserve">. Dalam proses </w:t>
+      </w:r>
+      <w:proofErr w:type="spellStart"/>
+      <w:r>
+        <w:rPr>
+          <w:lang w:val="en-US"/>
+        </w:rPr>
+        <w:t>interaksi</w:t>
+      </w:r>
+      <w:proofErr w:type="spellEnd"/>
+      <w:r>
+        <w:rPr>
+          <w:lang w:val="en-US"/>
+        </w:rPr>
+        <w:t xml:space="preserve"> yang </w:t>
+      </w:r>
+      <w:proofErr w:type="spellStart"/>
+      <w:r>
+        <w:rPr>
+          <w:lang w:val="en-US"/>
+        </w:rPr>
+        <w:t>dilaksanakan</w:t>
+      </w:r>
+      <w:proofErr w:type="spellEnd"/>
+      <w:r>
+        <w:rPr>
+          <w:lang w:val="en-US"/>
+        </w:rPr>
+        <w:t xml:space="preserve"> </w:t>
+      </w:r>
+      <w:proofErr w:type="spellStart"/>
+      <w:r>
+        <w:rPr>
+          <w:lang w:val="en-US"/>
+        </w:rPr>
+        <w:t>Pendidik</w:t>
+      </w:r>
+      <w:proofErr w:type="spellEnd"/>
+      <w:r>
+        <w:rPr>
+          <w:lang w:val="en-US"/>
+        </w:rPr>
+        <w:t xml:space="preserve"> </w:t>
+      </w:r>
+      <w:proofErr w:type="spellStart"/>
+      <w:r>
+        <w:rPr>
+          <w:lang w:val="en-US"/>
+        </w:rPr>
+        <w:t>dengan</w:t>
+      </w:r>
+      <w:proofErr w:type="spellEnd"/>
+      <w:r>
+        <w:rPr>
+          <w:lang w:val="en-US"/>
+        </w:rPr>
+        <w:t xml:space="preserve"> </w:t>
+      </w:r>
+      <w:proofErr w:type="spellStart"/>
+      <w:r>
+        <w:rPr>
+          <w:lang w:val="en-US"/>
+        </w:rPr>
+        <w:t>peserta</w:t>
+      </w:r>
+      <w:proofErr w:type="spellEnd"/>
+      <w:r>
+        <w:rPr>
+          <w:lang w:val="en-US"/>
+        </w:rPr>
+        <w:t xml:space="preserve"> </w:t>
+      </w:r>
+      <w:proofErr w:type="spellStart"/>
+      <w:r>
+        <w:rPr>
+          <w:lang w:val="en-US"/>
+        </w:rPr>
+        <w:t>didik</w:t>
+      </w:r>
+      <w:proofErr w:type="spellEnd"/>
+      <w:r>
+        <w:rPr>
+          <w:lang w:val="en-US"/>
+        </w:rPr>
+        <w:t xml:space="preserve"> era digital </w:t>
+      </w:r>
+      <w:proofErr w:type="spellStart"/>
+      <w:r>
+        <w:rPr>
+          <w:lang w:val="en-US"/>
+        </w:rPr>
+        <w:t>saat</w:t>
+      </w:r>
+      <w:proofErr w:type="spellEnd"/>
+      <w:r>
+        <w:rPr>
+          <w:lang w:val="en-US"/>
+        </w:rPr>
+        <w:t xml:space="preserve"> ini </w:t>
+      </w:r>
+      <w:proofErr w:type="spellStart"/>
+      <w:r>
+        <w:rPr>
+          <w:lang w:val="en-US"/>
+        </w:rPr>
+        <w:t>memiliki</w:t>
+      </w:r>
+      <w:proofErr w:type="spellEnd"/>
+      <w:r>
+        <w:rPr>
+          <w:lang w:val="en-US"/>
+        </w:rPr>
+        <w:t xml:space="preserve"> </w:t>
+      </w:r>
+      <w:proofErr w:type="spellStart"/>
+      <w:r>
+        <w:rPr>
+          <w:lang w:val="en-US"/>
+        </w:rPr>
+        <w:t>perbedaan</w:t>
+      </w:r>
+      <w:proofErr w:type="spellEnd"/>
+      <w:r>
+        <w:rPr>
+          <w:lang w:val="en-US"/>
+        </w:rPr>
+        <w:t xml:space="preserve"> </w:t>
+      </w:r>
+      <w:proofErr w:type="spellStart"/>
+      <w:r>
+        <w:rPr>
+          <w:lang w:val="en-US"/>
+        </w:rPr>
+        <w:t>dibandingkan</w:t>
+      </w:r>
+      <w:proofErr w:type="spellEnd"/>
+      <w:r>
+        <w:rPr>
+          <w:lang w:val="en-US"/>
+        </w:rPr>
+        <w:t xml:space="preserve"> </w:t>
+      </w:r>
+      <w:proofErr w:type="spellStart"/>
+      <w:r>
+        <w:rPr>
+          <w:lang w:val="en-US"/>
+        </w:rPr>
+        <w:t>dengan</w:t>
+      </w:r>
+      <w:proofErr w:type="spellEnd"/>
+      <w:r>
+        <w:rPr>
+          <w:lang w:val="en-US"/>
+        </w:rPr>
+        <w:t xml:space="preserve"> </w:t>
+      </w:r>
+      <w:proofErr w:type="spellStart"/>
+      <w:r>
+        <w:rPr>
+          <w:lang w:val="en-US"/>
+        </w:rPr>
+        <w:t>sebelumnya</w:t>
+      </w:r>
+      <w:proofErr w:type="spellEnd"/>
+      <w:r>
+        <w:rPr>
+          <w:lang w:val="en-US"/>
+        </w:rPr>
+        <w:t xml:space="preserve">. Di mana proses </w:t>
+      </w:r>
+      <w:proofErr w:type="spellStart"/>
+      <w:r>
+        <w:rPr>
+          <w:lang w:val="en-US"/>
+        </w:rPr>
+        <w:t>pembelajaran</w:t>
+      </w:r>
+      <w:proofErr w:type="spellEnd"/>
+      <w:r>
+        <w:rPr>
+          <w:lang w:val="en-US"/>
+        </w:rPr>
+        <w:t xml:space="preserve"> (</w:t>
+      </w:r>
+      <w:proofErr w:type="spellStart"/>
+      <w:r>
+        <w:rPr>
+          <w:lang w:val="en-US"/>
+        </w:rPr>
+        <w:t>interaksi</w:t>
+      </w:r>
+      <w:proofErr w:type="spellEnd"/>
+      <w:r>
+        <w:rPr>
+          <w:lang w:val="en-US"/>
+        </w:rPr>
+        <w:t xml:space="preserve">) </w:t>
+      </w:r>
+      <w:proofErr w:type="spellStart"/>
+      <w:r>
+        <w:rPr>
+          <w:lang w:val="en-US"/>
+        </w:rPr>
+        <w:t>berlangsung</w:t>
+      </w:r>
+      <w:proofErr w:type="spellEnd"/>
+      <w:r>
+        <w:rPr>
+          <w:lang w:val="en-US"/>
+        </w:rPr>
+        <w:t xml:space="preserve"> </w:t>
+      </w:r>
+      <w:proofErr w:type="spellStart"/>
+      <w:r>
+        <w:rPr>
+          <w:lang w:val="en-US"/>
+        </w:rPr>
+        <w:t>mulai</w:t>
+      </w:r>
+      <w:proofErr w:type="spellEnd"/>
+      <w:r>
+        <w:rPr>
+          <w:lang w:val="en-US"/>
+        </w:rPr>
+        <w:t xml:space="preserve"> </w:t>
+      </w:r>
+      <w:proofErr w:type="spellStart"/>
+      <w:r>
+        <w:rPr>
+          <w:lang w:val="en-US"/>
+        </w:rPr>
+        <w:t>bergeser</w:t>
+      </w:r>
+      <w:proofErr w:type="spellEnd"/>
+      <w:r>
+        <w:rPr>
+          <w:lang w:val="en-US"/>
+        </w:rPr>
+        <w:t xml:space="preserve"> </w:t>
+      </w:r>
+      <w:proofErr w:type="spellStart"/>
+      <w:r>
+        <w:rPr>
+          <w:lang w:val="en-US"/>
+        </w:rPr>
+        <w:t>menjadi</w:t>
+      </w:r>
+      <w:proofErr w:type="spellEnd"/>
+      <w:r>
+        <w:rPr>
+          <w:lang w:val="en-US"/>
+        </w:rPr>
+        <w:t xml:space="preserve"> </w:t>
+      </w:r>
+      <w:proofErr w:type="spellStart"/>
+      <w:r>
+        <w:rPr>
+          <w:lang w:val="en-US"/>
+        </w:rPr>
+        <w:t>interaksi</w:t>
+      </w:r>
+      <w:proofErr w:type="spellEnd"/>
+      <w:r>
+        <w:rPr>
+          <w:lang w:val="en-US"/>
+        </w:rPr>
+        <w:t xml:space="preserve"> </w:t>
+      </w:r>
+      <w:proofErr w:type="spellStart"/>
+      <w:r>
+        <w:rPr>
+          <w:lang w:val="en-US"/>
+        </w:rPr>
+        <w:t>pembelajaran</w:t>
+      </w:r>
+      <w:proofErr w:type="spellEnd"/>
+      <w:r>
+        <w:rPr>
+          <w:lang w:val="en-US"/>
+        </w:rPr>
+        <w:t xml:space="preserve"> digital.</w:t>
+      </w:r>
+    </w:p>
+    <w:p>
+      <w:pPr>
+        <w:spacing w:line="360" w:lineRule="auto"/>
+        <w:rPr>
+          <w:lang w:val="en-US"/>
+        </w:rPr>
+      </w:pPr>
+    </w:p>
+    <w:p>
+      <w:pPr>
+        <w:pStyle w:val="Heading4"/>
+        <w:numPr>
+          <w:ilvl w:val="3"/>
+          <w:numId w:val="3"/>
+        </w:numPr>
+        <w:spacing w:line="360" w:lineRule="auto"/>
+        <w:ind w:left="567" w:hanging="567"/>
+        <w:rPr>
+          <w:lang w:val="en-US"/>
+        </w:rPr>
+      </w:pPr>
+      <w:r>
+        <w:rPr>
+          <w:lang w:val="en-US"/>
+        </w:rPr>
+        <w:t xml:space="preserve">Media </w:t>
+      </w:r>
+      <w:proofErr w:type="spellStart"/>
+      <w:r>
+        <w:rPr>
+          <w:lang w:val="en-US"/>
+        </w:rPr>
+        <w:t>Pembelajaran</w:t>
+      </w:r>
+      <w:proofErr w:type="spellEnd"/>
+    </w:p>
+    <w:p>
+      <w:pPr>
+        <w:spacing w:line="360" w:lineRule="auto"/>
+        <w:ind w:firstLine="567"/>
+        <w:rPr>
+          <w:lang w:val="en-US"/>
+        </w:rPr>
+      </w:pPr>
+      <w:proofErr w:type="spellStart"/>
+      <w:r>
+        <w:rPr>
+          <w:lang w:val="en-US"/>
+        </w:rPr>
+        <w:t>Menurut</w:t>
+      </w:r>
+      <w:proofErr w:type="spellEnd"/>
+      <w:r>
+        <w:rPr>
+          <w:lang w:val="en-US"/>
+        </w:rPr>
+        <w:t xml:space="preserve"> Muhammad Faqih (2020), Media </w:t>
+      </w:r>
+      <w:proofErr w:type="spellStart"/>
+      <w:r>
+        <w:rPr>
+          <w:lang w:val="en-US"/>
+        </w:rPr>
+        <w:t>pembelajaran</w:t>
+      </w:r>
+      <w:proofErr w:type="spellEnd"/>
+      <w:r>
+        <w:rPr>
+          <w:lang w:val="en-US"/>
+        </w:rPr>
+        <w:t xml:space="preserve"> </w:t>
+      </w:r>
+      <w:proofErr w:type="spellStart"/>
+      <w:r>
+        <w:rPr>
+          <w:lang w:val="en-US"/>
+        </w:rPr>
+        <w:t>adalah</w:t>
+      </w:r>
+      <w:proofErr w:type="spellEnd"/>
+      <w:r>
+        <w:rPr>
+          <w:lang w:val="en-US"/>
+        </w:rPr>
+        <w:t xml:space="preserve"> </w:t>
+      </w:r>
+      <w:proofErr w:type="spellStart"/>
+      <w:r>
+        <w:rPr>
+          <w:lang w:val="en-US"/>
+        </w:rPr>
+        <w:t>sesuatu</w:t>
+      </w:r>
+      <w:proofErr w:type="spellEnd"/>
+      <w:r>
+        <w:rPr>
+          <w:lang w:val="en-US"/>
+        </w:rPr>
+        <w:t xml:space="preserve"> </w:t>
+      </w:r>
+      <w:proofErr w:type="spellStart"/>
+      <w:r>
+        <w:rPr>
+          <w:lang w:val="en-US"/>
+        </w:rPr>
+        <w:t>hal</w:t>
+      </w:r>
+      <w:proofErr w:type="spellEnd"/>
+      <w:r>
+        <w:rPr>
+          <w:lang w:val="en-US"/>
+        </w:rPr>
+        <w:t xml:space="preserve"> yang </w:t>
+      </w:r>
+      <w:proofErr w:type="spellStart"/>
+      <w:r>
+        <w:rPr>
+          <w:lang w:val="en-US"/>
+        </w:rPr>
+        <w:t>digunakan</w:t>
+      </w:r>
+      <w:proofErr w:type="spellEnd"/>
+      <w:r>
+        <w:rPr>
+          <w:lang w:val="en-US"/>
+        </w:rPr>
+        <w:t xml:space="preserve"> oleh guru </w:t>
+      </w:r>
+      <w:proofErr w:type="spellStart"/>
+      <w:r>
+        <w:rPr>
+          <w:lang w:val="en-US"/>
+        </w:rPr>
+        <w:t>untuk</w:t>
+      </w:r>
+      <w:proofErr w:type="spellEnd"/>
+      <w:r>
+        <w:rPr>
+          <w:lang w:val="en-US"/>
+        </w:rPr>
+        <w:t xml:space="preserve"> </w:t>
+      </w:r>
+      <w:proofErr w:type="spellStart"/>
+      <w:r>
+        <w:rPr>
+          <w:lang w:val="en-US"/>
+        </w:rPr>
+        <w:t>menyampaikan</w:t>
+      </w:r>
+      <w:proofErr w:type="spellEnd"/>
+      <w:r>
+        <w:rPr>
+          <w:lang w:val="en-US"/>
+        </w:rPr>
+        <w:t xml:space="preserve"> </w:t>
+      </w:r>
+      <w:proofErr w:type="spellStart"/>
+      <w:r>
+        <w:rPr>
+          <w:lang w:val="en-US"/>
+        </w:rPr>
+        <w:t>pengetahuan</w:t>
+      </w:r>
+      <w:proofErr w:type="spellEnd"/>
+      <w:r>
+        <w:rPr>
+          <w:lang w:val="en-US"/>
+        </w:rPr>
+        <w:t xml:space="preserve"> </w:t>
+      </w:r>
+      <w:proofErr w:type="spellStart"/>
+      <w:r>
+        <w:rPr>
+          <w:lang w:val="en-US"/>
+        </w:rPr>
+        <w:t>kepada</w:t>
+      </w:r>
+      <w:proofErr w:type="spellEnd"/>
+      <w:r>
+        <w:rPr>
+          <w:lang w:val="en-US"/>
+        </w:rPr>
+        <w:t xml:space="preserve"> </w:t>
+      </w:r>
+      <w:proofErr w:type="spellStart"/>
+      <w:r>
+        <w:rPr>
+          <w:lang w:val="en-US"/>
+        </w:rPr>
+        <w:t>muridmuridnya</w:t>
+      </w:r>
+      <w:proofErr w:type="spellEnd"/>
+      <w:r>
+        <w:rPr>
+          <w:lang w:val="en-US"/>
+        </w:rPr>
+        <w:t xml:space="preserve"> </w:t>
+      </w:r>
+      <w:proofErr w:type="spellStart"/>
+      <w:r>
+        <w:rPr>
+          <w:lang w:val="en-US"/>
+        </w:rPr>
+        <w:t>guna</w:t>
+      </w:r>
+      <w:proofErr w:type="spellEnd"/>
+      <w:r>
+        <w:rPr>
+          <w:lang w:val="en-US"/>
+        </w:rPr>
+        <w:t xml:space="preserve"> </w:t>
+      </w:r>
+      <w:proofErr w:type="spellStart"/>
+      <w:r>
+        <w:rPr>
+          <w:lang w:val="en-US"/>
+        </w:rPr>
+        <w:t>menarik</w:t>
+      </w:r>
+      <w:proofErr w:type="spellEnd"/>
+      <w:r>
+        <w:rPr>
+          <w:lang w:val="en-US"/>
+        </w:rPr>
+        <w:t xml:space="preserve"> </w:t>
+      </w:r>
+      <w:proofErr w:type="spellStart"/>
+      <w:r>
+        <w:rPr>
+          <w:lang w:val="en-US"/>
+        </w:rPr>
+        <w:t>siswa</w:t>
+      </w:r>
+      <w:proofErr w:type="spellEnd"/>
+      <w:r>
+        <w:rPr>
+          <w:lang w:val="en-US"/>
+        </w:rPr>
+        <w:t xml:space="preserve"> agar </w:t>
+      </w:r>
+      <w:proofErr w:type="spellStart"/>
+      <w:r>
+        <w:rPr>
+          <w:lang w:val="en-US"/>
+        </w:rPr>
+        <w:t>lebih</w:t>
+      </w:r>
+      <w:proofErr w:type="spellEnd"/>
+      <w:r>
+        <w:rPr>
+          <w:lang w:val="en-US"/>
+        </w:rPr>
+        <w:t xml:space="preserve"> </w:t>
+      </w:r>
+      <w:proofErr w:type="spellStart"/>
+      <w:r>
+        <w:rPr>
+          <w:lang w:val="en-US"/>
+        </w:rPr>
+        <w:t>tertarik</w:t>
+      </w:r>
+      <w:proofErr w:type="spellEnd"/>
+      <w:r>
+        <w:rPr>
+          <w:lang w:val="en-US"/>
+        </w:rPr>
+        <w:t xml:space="preserve"> </w:t>
+      </w:r>
+      <w:proofErr w:type="spellStart"/>
+      <w:r>
+        <w:rPr>
+          <w:lang w:val="en-US"/>
+        </w:rPr>
+        <w:t>dengan</w:t>
+      </w:r>
+      <w:proofErr w:type="spellEnd"/>
+      <w:r>
+        <w:rPr>
+          <w:lang w:val="en-US"/>
+        </w:rPr>
+        <w:t xml:space="preserve"> </w:t>
+      </w:r>
+      <w:proofErr w:type="spellStart"/>
+      <w:r>
+        <w:rPr>
+          <w:lang w:val="en-US"/>
+        </w:rPr>
+        <w:t>materi</w:t>
+      </w:r>
+      <w:proofErr w:type="spellEnd"/>
+      <w:r>
+        <w:rPr>
+          <w:lang w:val="en-US"/>
+        </w:rPr>
+        <w:t xml:space="preserve"> </w:t>
+      </w:r>
+      <w:proofErr w:type="spellStart"/>
+      <w:r>
+        <w:rPr>
+          <w:lang w:val="en-US"/>
+        </w:rPr>
+        <w:t>pelajaran</w:t>
+      </w:r>
+      <w:proofErr w:type="spellEnd"/>
+      <w:r>
+        <w:rPr>
+          <w:lang w:val="en-US"/>
+        </w:rPr>
+        <w:t xml:space="preserve"> </w:t>
+      </w:r>
+      <w:proofErr w:type="spellStart"/>
+      <w:r>
+        <w:rPr>
+          <w:lang w:val="en-US"/>
+        </w:rPr>
+        <w:t>tertentu</w:t>
+      </w:r>
+      <w:proofErr w:type="spellEnd"/>
+      <w:r>
+        <w:rPr>
+          <w:lang w:val="en-US"/>
+        </w:rPr>
+        <w:t>.</w:t>
+      </w:r>
+    </w:p>
+    <w:p>
+      <w:pPr>
+        <w:spacing w:line="360" w:lineRule="auto"/>
+        <w:rPr>
+          <w:lang w:val="en-US"/>
+        </w:rPr>
+      </w:pPr>
+    </w:p>
+    <w:p>
+      <w:pPr>
+        <w:pStyle w:val="Heading3"/>
+        <w:numPr>
+          <w:ilvl w:val="2"/>
+          <w:numId w:val="3"/>
+        </w:numPr>
+        <w:spacing w:line="360" w:lineRule="auto"/>
+        <w:ind w:left="567" w:hanging="567"/>
+        <w:rPr>
+          <w:lang w:val="en-US"/>
+        </w:rPr>
+      </w:pPr>
+      <w:r>
+        <w:rPr>
+          <w:lang w:val="en-US"/>
+        </w:rPr>
+        <w:t xml:space="preserve">Bahasa </w:t>
+      </w:r>
+      <w:proofErr w:type="spellStart"/>
+      <w:r>
+        <w:rPr>
+          <w:lang w:val="en-US"/>
+        </w:rPr>
+        <w:t>Jepang</w:t>
+      </w:r>
+      <w:proofErr w:type="spellEnd"/>
+    </w:p>
+    <w:p>
+      <w:pPr>
+        <w:spacing w:line="360" w:lineRule="auto"/>
+        <w:ind w:firstLine="567"/>
+        <w:rPr>
+          <w:lang w:val="en-US"/>
+        </w:rPr>
+      </w:pPr>
+      <w:proofErr w:type="spellStart"/>
+      <w:r>
+        <w:rPr>
+          <w:lang w:val="en-US"/>
+        </w:rPr>
+        <w:t>Menurut</w:t>
+      </w:r>
+      <w:proofErr w:type="spellEnd"/>
+      <w:r>
+        <w:rPr>
+          <w:lang w:val="en-US"/>
+        </w:rPr>
+        <w:t xml:space="preserve"> </w:t>
+      </w:r>
+      <w:proofErr w:type="spellStart"/>
+      <w:r>
+        <w:rPr>
+          <w:lang w:val="en-US"/>
+        </w:rPr>
+        <w:t>Rifki</w:t>
+      </w:r>
+      <w:proofErr w:type="spellEnd"/>
+      <w:r>
+        <w:rPr>
+          <w:lang w:val="en-US"/>
+        </w:rPr>
+        <w:t xml:space="preserve"> </w:t>
+      </w:r>
+      <w:proofErr w:type="spellStart"/>
+      <w:r>
+        <w:rPr>
+          <w:lang w:val="en-US"/>
+        </w:rPr>
+        <w:t>Nurcholis</w:t>
+      </w:r>
+      <w:proofErr w:type="spellEnd"/>
+      <w:r>
+        <w:rPr>
+          <w:lang w:val="en-US"/>
+        </w:rPr>
+        <w:t xml:space="preserve"> (2021), Bahasa </w:t>
+      </w:r>
+      <w:proofErr w:type="spellStart"/>
+      <w:r>
+        <w:rPr>
+          <w:lang w:val="en-US"/>
+        </w:rPr>
+        <w:t>Jepang</w:t>
+      </w:r>
+      <w:proofErr w:type="spellEnd"/>
+      <w:r>
+        <w:rPr>
+          <w:lang w:val="en-US"/>
+        </w:rPr>
+        <w:t xml:space="preserve"> </w:t>
+      </w:r>
+      <w:proofErr w:type="spellStart"/>
+      <w:r>
+        <w:rPr>
+          <w:lang w:val="en-US"/>
+        </w:rPr>
+        <w:t>atau</w:t>
+      </w:r>
+      <w:proofErr w:type="spellEnd"/>
+      <w:r>
+        <w:rPr>
+          <w:lang w:val="en-US"/>
+        </w:rPr>
+        <w:t xml:space="preserve"> Nihongo </w:t>
+      </w:r>
+      <w:proofErr w:type="spellStart"/>
+      <w:r>
+        <w:rPr>
+          <w:lang w:val="en-US"/>
+        </w:rPr>
+        <w:t>adalah</w:t>
+      </w:r>
+      <w:proofErr w:type="spellEnd"/>
+      <w:r>
+        <w:rPr>
+          <w:lang w:val="en-US"/>
+        </w:rPr>
+        <w:t xml:space="preserve"> </w:t>
+      </w:r>
+      <w:proofErr w:type="spellStart"/>
+      <w:r>
+        <w:rPr>
+          <w:lang w:val="en-US"/>
+        </w:rPr>
+        <w:t>bahasa</w:t>
+      </w:r>
+      <w:proofErr w:type="spellEnd"/>
+      <w:r>
+        <w:rPr>
+          <w:lang w:val="en-US"/>
+        </w:rPr>
+        <w:t xml:space="preserve"> </w:t>
+      </w:r>
+      <w:proofErr w:type="spellStart"/>
+      <w:r>
+        <w:rPr>
+          <w:lang w:val="en-US"/>
+        </w:rPr>
+        <w:t>resmi</w:t>
+      </w:r>
+      <w:proofErr w:type="spellEnd"/>
+      <w:r>
+        <w:rPr>
+          <w:lang w:val="en-US"/>
+        </w:rPr>
+        <w:t xml:space="preserve"> yang </w:t>
+      </w:r>
+      <w:proofErr w:type="spellStart"/>
+      <w:r>
+        <w:rPr>
+          <w:lang w:val="en-US"/>
+        </w:rPr>
+        <w:t>digunakan</w:t>
+      </w:r>
+      <w:proofErr w:type="spellEnd"/>
+      <w:r>
+        <w:rPr>
+          <w:lang w:val="en-US"/>
+        </w:rPr>
+        <w:t xml:space="preserve"> oleh </w:t>
+      </w:r>
+      <w:proofErr w:type="spellStart"/>
+      <w:r>
+        <w:rPr>
+          <w:lang w:val="en-US"/>
+        </w:rPr>
+        <w:t>masyarakat</w:t>
+      </w:r>
+      <w:proofErr w:type="spellEnd"/>
+      <w:r>
+        <w:rPr>
+          <w:lang w:val="en-US"/>
+        </w:rPr>
+        <w:t xml:space="preserve"> </w:t>
+      </w:r>
+      <w:proofErr w:type="spellStart"/>
+      <w:r>
+        <w:rPr>
+          <w:lang w:val="en-US"/>
+        </w:rPr>
+        <w:t>Jepang</w:t>
+      </w:r>
+      <w:proofErr w:type="spellEnd"/>
+      <w:r>
+        <w:rPr>
+          <w:lang w:val="en-US"/>
+        </w:rPr>
+        <w:t xml:space="preserve">. Bahasa dan </w:t>
+      </w:r>
+      <w:proofErr w:type="spellStart"/>
+      <w:r>
+        <w:rPr>
+          <w:lang w:val="en-US"/>
+        </w:rPr>
+        <w:t>huruf</w:t>
+      </w:r>
+      <w:proofErr w:type="spellEnd"/>
+      <w:r>
+        <w:rPr>
+          <w:lang w:val="en-US"/>
+        </w:rPr>
+        <w:t xml:space="preserve"> yang </w:t>
+      </w:r>
+      <w:proofErr w:type="spellStart"/>
+      <w:r>
+        <w:rPr>
+          <w:lang w:val="en-US"/>
+        </w:rPr>
+        <w:t>digunakan</w:t>
+      </w:r>
+      <w:proofErr w:type="spellEnd"/>
+      <w:r>
+        <w:rPr>
+          <w:lang w:val="en-US"/>
+        </w:rPr>
+        <w:t xml:space="preserve"> </w:t>
+      </w:r>
+      <w:proofErr w:type="spellStart"/>
+      <w:r>
+        <w:rPr>
+          <w:lang w:val="en-US"/>
+        </w:rPr>
+        <w:lastRenderedPageBreak/>
+        <w:t>memiliki</w:t>
+      </w:r>
+      <w:proofErr w:type="spellEnd"/>
+      <w:r>
+        <w:rPr>
+          <w:lang w:val="en-US"/>
+        </w:rPr>
+        <w:t xml:space="preserve"> </w:t>
+      </w:r>
+      <w:proofErr w:type="spellStart"/>
+      <w:r>
+        <w:rPr>
+          <w:lang w:val="en-US"/>
+        </w:rPr>
+        <w:t>keterikatan</w:t>
+      </w:r>
+      <w:proofErr w:type="spellEnd"/>
+      <w:r>
+        <w:rPr>
+          <w:lang w:val="en-US"/>
+        </w:rPr>
+        <w:t xml:space="preserve"> </w:t>
+      </w:r>
+      <w:proofErr w:type="spellStart"/>
+      <w:r>
+        <w:rPr>
+          <w:lang w:val="en-US"/>
+        </w:rPr>
+        <w:t>dengan</w:t>
+      </w:r>
+      <w:proofErr w:type="spellEnd"/>
+      <w:r>
+        <w:rPr>
+          <w:lang w:val="en-US"/>
+        </w:rPr>
+        <w:t xml:space="preserve"> </w:t>
+      </w:r>
+      <w:proofErr w:type="spellStart"/>
+      <w:r>
+        <w:rPr>
+          <w:lang w:val="en-US"/>
+        </w:rPr>
+        <w:t>bangsa-bangsa</w:t>
+      </w:r>
+      <w:proofErr w:type="spellEnd"/>
+      <w:r>
+        <w:rPr>
+          <w:lang w:val="en-US"/>
+        </w:rPr>
+        <w:t xml:space="preserve"> di </w:t>
+      </w:r>
+      <w:proofErr w:type="spellStart"/>
+      <w:r>
+        <w:rPr>
+          <w:lang w:val="en-US"/>
+        </w:rPr>
+        <w:t>sekitarnya</w:t>
+      </w:r>
+      <w:proofErr w:type="spellEnd"/>
+      <w:r>
+        <w:rPr>
+          <w:lang w:val="en-US"/>
+        </w:rPr>
+        <w:t xml:space="preserve">, </w:t>
+      </w:r>
+      <w:proofErr w:type="spellStart"/>
+      <w:r>
+        <w:rPr>
+          <w:lang w:val="en-US"/>
+        </w:rPr>
+        <w:t>terutama</w:t>
+      </w:r>
+      <w:proofErr w:type="spellEnd"/>
+      <w:r>
+        <w:rPr>
+          <w:lang w:val="en-US"/>
+        </w:rPr>
+        <w:t xml:space="preserve"> Cina. Kanji sendiri </w:t>
+      </w:r>
+      <w:proofErr w:type="spellStart"/>
+      <w:r>
+        <w:rPr>
+          <w:lang w:val="en-US"/>
+        </w:rPr>
+        <w:t>berasal</w:t>
+      </w:r>
+      <w:proofErr w:type="spellEnd"/>
+      <w:r>
+        <w:rPr>
+          <w:lang w:val="en-US"/>
+        </w:rPr>
+        <w:t xml:space="preserve"> </w:t>
+      </w:r>
+      <w:proofErr w:type="spellStart"/>
+      <w:r>
+        <w:rPr>
+          <w:lang w:val="en-US"/>
+        </w:rPr>
+        <w:t>dari</w:t>
+      </w:r>
+      <w:proofErr w:type="spellEnd"/>
+      <w:r>
+        <w:rPr>
+          <w:lang w:val="en-US"/>
+        </w:rPr>
+        <w:t xml:space="preserve"> Hanzi </w:t>
+      </w:r>
+      <w:proofErr w:type="spellStart"/>
+      <w:r>
+        <w:rPr>
+          <w:lang w:val="en-US"/>
+        </w:rPr>
+        <w:t>milik</w:t>
+      </w:r>
+      <w:proofErr w:type="spellEnd"/>
+      <w:r>
+        <w:rPr>
+          <w:lang w:val="en-US"/>
+        </w:rPr>
+        <w:t xml:space="preserve"> </w:t>
+      </w:r>
+      <w:proofErr w:type="spellStart"/>
+      <w:r>
+        <w:rPr>
+          <w:lang w:val="en-US"/>
+        </w:rPr>
+        <w:t>bangsa</w:t>
+      </w:r>
+      <w:proofErr w:type="spellEnd"/>
+      <w:r>
+        <w:rPr>
+          <w:lang w:val="en-US"/>
+        </w:rPr>
+        <w:t xml:space="preserve"> Cina yang </w:t>
+      </w:r>
+      <w:proofErr w:type="spellStart"/>
+      <w:r>
+        <w:rPr>
+          <w:lang w:val="en-US"/>
+        </w:rPr>
+        <w:t>dibawa</w:t>
+      </w:r>
+      <w:proofErr w:type="spellEnd"/>
+      <w:r>
+        <w:rPr>
+          <w:lang w:val="en-US"/>
+        </w:rPr>
+        <w:t xml:space="preserve"> ke </w:t>
+      </w:r>
+      <w:proofErr w:type="spellStart"/>
+      <w:r>
+        <w:rPr>
+          <w:lang w:val="en-US"/>
+        </w:rPr>
+        <w:t>Jepang</w:t>
+      </w:r>
+      <w:proofErr w:type="spellEnd"/>
+      <w:r>
+        <w:rPr>
+          <w:lang w:val="en-US"/>
+        </w:rPr>
+        <w:t xml:space="preserve"> </w:t>
+      </w:r>
+      <w:proofErr w:type="spellStart"/>
+      <w:r>
+        <w:rPr>
+          <w:lang w:val="en-US"/>
+        </w:rPr>
+        <w:t>sekitar</w:t>
+      </w:r>
+      <w:proofErr w:type="spellEnd"/>
+      <w:r>
+        <w:rPr>
+          <w:lang w:val="en-US"/>
+        </w:rPr>
+        <w:t xml:space="preserve"> </w:t>
+      </w:r>
+      <w:proofErr w:type="spellStart"/>
+      <w:r>
+        <w:rPr>
+          <w:lang w:val="en-US"/>
+        </w:rPr>
+        <w:t>abad</w:t>
+      </w:r>
+      <w:proofErr w:type="spellEnd"/>
+      <w:r>
+        <w:rPr>
+          <w:lang w:val="en-US"/>
+        </w:rPr>
+        <w:t xml:space="preserve"> ke-4, </w:t>
+      </w:r>
+      <w:proofErr w:type="spellStart"/>
+      <w:r>
+        <w:rPr>
+          <w:lang w:val="en-US"/>
+        </w:rPr>
+        <w:t>namun</w:t>
+      </w:r>
+      <w:proofErr w:type="spellEnd"/>
+      <w:r>
+        <w:rPr>
+          <w:lang w:val="en-US"/>
+        </w:rPr>
+        <w:t xml:space="preserve"> </w:t>
+      </w:r>
+      <w:proofErr w:type="spellStart"/>
+      <w:r>
+        <w:rPr>
+          <w:lang w:val="en-US"/>
+        </w:rPr>
+        <w:t>memiliki</w:t>
+      </w:r>
+      <w:proofErr w:type="spellEnd"/>
+      <w:r>
+        <w:rPr>
+          <w:lang w:val="en-US"/>
+        </w:rPr>
+        <w:t xml:space="preserve"> </w:t>
+      </w:r>
+      <w:proofErr w:type="spellStart"/>
+      <w:r>
+        <w:rPr>
+          <w:lang w:val="en-US"/>
+        </w:rPr>
+        <w:t>bunyi</w:t>
+      </w:r>
+      <w:proofErr w:type="spellEnd"/>
+      <w:r>
+        <w:rPr>
+          <w:lang w:val="en-US"/>
+        </w:rPr>
+        <w:t xml:space="preserve"> yang </w:t>
+      </w:r>
+      <w:proofErr w:type="spellStart"/>
+      <w:r>
+        <w:rPr>
+          <w:lang w:val="en-US"/>
+        </w:rPr>
+        <w:t>berbeda</w:t>
+      </w:r>
+      <w:proofErr w:type="spellEnd"/>
+      <w:r>
+        <w:rPr>
+          <w:lang w:val="en-US"/>
+        </w:rPr>
+        <w:t xml:space="preserve">. Pada </w:t>
+      </w:r>
+      <w:proofErr w:type="spellStart"/>
+      <w:r>
+        <w:rPr>
+          <w:lang w:val="en-US"/>
+        </w:rPr>
+        <w:t>perkembangannya</w:t>
+      </w:r>
+      <w:proofErr w:type="spellEnd"/>
+      <w:r>
+        <w:rPr>
+          <w:lang w:val="en-US"/>
+        </w:rPr>
+        <w:t xml:space="preserve"> </w:t>
+      </w:r>
+      <w:proofErr w:type="spellStart"/>
+      <w:r>
+        <w:rPr>
+          <w:lang w:val="en-US"/>
+        </w:rPr>
+        <w:t>aksara</w:t>
+      </w:r>
+      <w:proofErr w:type="spellEnd"/>
+      <w:r>
+        <w:rPr>
+          <w:lang w:val="en-US"/>
+        </w:rPr>
+        <w:t xml:space="preserve"> yang </w:t>
+      </w:r>
+      <w:proofErr w:type="spellStart"/>
+      <w:r>
+        <w:rPr>
+          <w:lang w:val="en-US"/>
+        </w:rPr>
+        <w:t>digunakan</w:t>
+      </w:r>
+      <w:proofErr w:type="spellEnd"/>
+      <w:r>
+        <w:rPr>
+          <w:lang w:val="en-US"/>
+        </w:rPr>
+        <w:t xml:space="preserve"> </w:t>
+      </w:r>
+      <w:proofErr w:type="spellStart"/>
+      <w:r>
+        <w:rPr>
+          <w:lang w:val="en-US"/>
+        </w:rPr>
+        <w:t>mengalami</w:t>
+      </w:r>
+      <w:proofErr w:type="spellEnd"/>
+      <w:r>
+        <w:rPr>
+          <w:lang w:val="en-US"/>
+        </w:rPr>
+        <w:t xml:space="preserve"> </w:t>
+      </w:r>
+      <w:proofErr w:type="spellStart"/>
+      <w:r>
+        <w:rPr>
+          <w:lang w:val="en-US"/>
+        </w:rPr>
+        <w:t>penyederhanaan</w:t>
+      </w:r>
+      <w:proofErr w:type="spellEnd"/>
+      <w:r>
+        <w:rPr>
+          <w:lang w:val="en-US"/>
+        </w:rPr>
+        <w:t xml:space="preserve">, </w:t>
+      </w:r>
+      <w:proofErr w:type="spellStart"/>
+      <w:r>
+        <w:rPr>
+          <w:lang w:val="en-US"/>
+        </w:rPr>
+        <w:t>sehingga</w:t>
+      </w:r>
+      <w:proofErr w:type="spellEnd"/>
+      <w:r>
+        <w:rPr>
+          <w:lang w:val="en-US"/>
+        </w:rPr>
+        <w:t xml:space="preserve"> </w:t>
+      </w:r>
+      <w:proofErr w:type="spellStart"/>
+      <w:r>
+        <w:rPr>
+          <w:lang w:val="en-US"/>
+        </w:rPr>
+        <w:t>melahirkan</w:t>
+      </w:r>
+      <w:proofErr w:type="spellEnd"/>
+      <w:r>
+        <w:rPr>
+          <w:lang w:val="en-US"/>
+        </w:rPr>
+        <w:t xml:space="preserve"> </w:t>
+      </w:r>
+      <w:proofErr w:type="spellStart"/>
+      <w:r>
+        <w:rPr>
+          <w:lang w:val="en-US"/>
+        </w:rPr>
+        <w:t>huruf</w:t>
+      </w:r>
+      <w:proofErr w:type="spellEnd"/>
+      <w:r>
+        <w:rPr>
+          <w:lang w:val="en-US"/>
+        </w:rPr>
+        <w:t xml:space="preserve"> Hiragana dan Katakana.</w:t>
+      </w:r>
+    </w:p>
+    <w:p>
+      <w:pPr>
+        <w:spacing w:line="360" w:lineRule="auto"/>
+        <w:ind w:firstLine="567"/>
+        <w:rPr>
+          <w:lang w:val="en-US"/>
+        </w:rPr>
+      </w:pPr>
+    </w:p>
+    <w:p>
+      <w:pPr>
+        <w:pStyle w:val="Heading3"/>
+        <w:numPr>
+          <w:ilvl w:val="2"/>
+          <w:numId w:val="3"/>
+        </w:numPr>
+        <w:spacing w:line="360" w:lineRule="auto"/>
+        <w:ind w:left="567" w:hanging="567"/>
+        <w:rPr>
+          <w:lang w:val="en-US"/>
+        </w:rPr>
+      </w:pPr>
+      <w:r>
+        <w:rPr>
+          <w:lang w:val="en-US"/>
+        </w:rPr>
+        <w:t>Game</w:t>
+      </w:r>
+    </w:p>
+    <w:p>
+      <w:pPr>
+        <w:spacing w:line="360" w:lineRule="auto"/>
+        <w:ind w:firstLine="567"/>
+        <w:rPr>
+          <w:lang w:val="en-US"/>
+        </w:rPr>
+      </w:pPr>
+      <w:proofErr w:type="spellStart"/>
+      <w:r>
+        <w:rPr>
+          <w:lang w:val="en-US"/>
+        </w:rPr>
+        <w:t>Menurut</w:t>
+      </w:r>
+      <w:proofErr w:type="spellEnd"/>
+      <w:r>
+        <w:rPr>
+          <w:lang w:val="en-US"/>
+        </w:rPr>
+        <w:t xml:space="preserve"> </w:t>
+      </w:r>
+      <w:proofErr w:type="spellStart"/>
+      <w:r>
+        <w:rPr>
+          <w:lang w:val="en-US"/>
+        </w:rPr>
+        <w:t>Weliam</w:t>
+      </w:r>
+      <w:proofErr w:type="spellEnd"/>
+      <w:r>
+        <w:rPr>
+          <w:lang w:val="en-US"/>
+        </w:rPr>
+        <w:t xml:space="preserve"> Jonatan Mekel</w:t>
+      </w:r>
+      <w:r>
+        <w:rPr>
+          <w:lang w:val="en-US"/>
+        </w:rPr>
+        <w:t xml:space="preserve"> (2019)</w:t>
+      </w:r>
+      <w:r>
+        <w:rPr>
+          <w:lang w:val="en-US"/>
+        </w:rPr>
+        <w:t xml:space="preserve">, </w:t>
+      </w:r>
+      <w:r>
+        <w:rPr>
+          <w:i/>
+          <w:iCs/>
+          <w:lang w:val="en-US"/>
+        </w:rPr>
+        <w:t>Game</w:t>
+      </w:r>
+      <w:r>
+        <w:rPr>
+          <w:lang w:val="en-US"/>
+        </w:rPr>
+        <w:t xml:space="preserve"> </w:t>
+      </w:r>
+      <w:proofErr w:type="spellStart"/>
+      <w:r>
+        <w:rPr>
+          <w:lang w:val="en-US"/>
+        </w:rPr>
+        <w:t>adalah</w:t>
+      </w:r>
+      <w:proofErr w:type="spellEnd"/>
+      <w:r>
+        <w:rPr>
+          <w:lang w:val="en-US"/>
+        </w:rPr>
+        <w:t xml:space="preserve"> media </w:t>
+      </w:r>
+      <w:proofErr w:type="spellStart"/>
+      <w:r>
+        <w:rPr>
+          <w:lang w:val="en-US"/>
+        </w:rPr>
+        <w:t>hiburan</w:t>
+      </w:r>
+      <w:proofErr w:type="spellEnd"/>
+      <w:r>
+        <w:rPr>
+          <w:lang w:val="en-US"/>
+        </w:rPr>
+        <w:t xml:space="preserve"> yang sangat </w:t>
+      </w:r>
+      <w:proofErr w:type="spellStart"/>
+      <w:r>
+        <w:rPr>
+          <w:lang w:val="en-US"/>
+        </w:rPr>
+        <w:t>diminati</w:t>
+      </w:r>
+      <w:proofErr w:type="spellEnd"/>
+      <w:r>
+        <w:rPr>
+          <w:lang w:val="en-US"/>
+        </w:rPr>
+        <w:t xml:space="preserve"> oleh </w:t>
+      </w:r>
+      <w:proofErr w:type="spellStart"/>
+      <w:r>
+        <w:rPr>
+          <w:lang w:val="en-US"/>
+        </w:rPr>
+        <w:t>masyarakat</w:t>
+      </w:r>
+      <w:proofErr w:type="spellEnd"/>
+      <w:r>
+        <w:rPr>
+          <w:lang w:val="en-US"/>
+        </w:rPr>
+        <w:t xml:space="preserve"> </w:t>
+      </w:r>
+      <w:proofErr w:type="spellStart"/>
+      <w:r>
+        <w:rPr>
+          <w:lang w:val="en-US"/>
+        </w:rPr>
+        <w:t>saat</w:t>
+      </w:r>
+      <w:proofErr w:type="spellEnd"/>
+      <w:r>
+        <w:rPr>
+          <w:lang w:val="en-US"/>
+        </w:rPr>
+        <w:t xml:space="preserve"> ini, </w:t>
+      </w:r>
+      <w:proofErr w:type="spellStart"/>
+      <w:r>
+        <w:rPr>
+          <w:lang w:val="en-US"/>
+        </w:rPr>
+        <w:t>termasuk</w:t>
+      </w:r>
+      <w:proofErr w:type="spellEnd"/>
+      <w:r>
+        <w:rPr>
+          <w:lang w:val="en-US"/>
+        </w:rPr>
+        <w:t xml:space="preserve"> oleh </w:t>
+      </w:r>
+      <w:proofErr w:type="spellStart"/>
+      <w:r>
+        <w:rPr>
+          <w:lang w:val="en-US"/>
+        </w:rPr>
+        <w:t>anak-anak</w:t>
+      </w:r>
+      <w:proofErr w:type="spellEnd"/>
+      <w:r>
+        <w:rPr>
+          <w:lang w:val="en-US"/>
+        </w:rPr>
+        <w:t xml:space="preserve">. Selain </w:t>
+      </w:r>
+      <w:proofErr w:type="spellStart"/>
+      <w:r>
+        <w:rPr>
+          <w:lang w:val="en-US"/>
+        </w:rPr>
+        <w:t>sebagai</w:t>
+      </w:r>
+      <w:proofErr w:type="spellEnd"/>
+      <w:r>
+        <w:rPr>
+          <w:lang w:val="en-US"/>
+        </w:rPr>
+        <w:t xml:space="preserve"> media </w:t>
+      </w:r>
+      <w:proofErr w:type="spellStart"/>
+      <w:r>
+        <w:rPr>
+          <w:lang w:val="en-US"/>
+        </w:rPr>
+        <w:t>hiburan</w:t>
+      </w:r>
+      <w:proofErr w:type="spellEnd"/>
+      <w:r>
+        <w:rPr>
+          <w:lang w:val="en-US"/>
+        </w:rPr>
+        <w:t xml:space="preserve">, </w:t>
+      </w:r>
+      <w:r>
+        <w:rPr>
+          <w:i/>
+          <w:iCs/>
+          <w:lang w:val="en-US"/>
+        </w:rPr>
+        <w:t>game</w:t>
+      </w:r>
+      <w:r>
+        <w:rPr>
+          <w:lang w:val="en-US"/>
+        </w:rPr>
+        <w:t xml:space="preserve"> juga </w:t>
+      </w:r>
+      <w:proofErr w:type="spellStart"/>
+      <w:r>
+        <w:rPr>
+          <w:lang w:val="en-US"/>
+        </w:rPr>
+        <w:t>dapat</w:t>
+      </w:r>
+      <w:proofErr w:type="spellEnd"/>
+      <w:r>
+        <w:rPr>
+          <w:lang w:val="en-US"/>
+        </w:rPr>
+        <w:t xml:space="preserve"> </w:t>
+      </w:r>
+      <w:proofErr w:type="spellStart"/>
+      <w:r>
+        <w:rPr>
+          <w:lang w:val="en-US"/>
+        </w:rPr>
+        <w:t>digunakan</w:t>
+      </w:r>
+      <w:proofErr w:type="spellEnd"/>
+      <w:r>
+        <w:rPr>
+          <w:lang w:val="en-US"/>
+        </w:rPr>
+        <w:t xml:space="preserve"> </w:t>
+      </w:r>
+      <w:proofErr w:type="spellStart"/>
+      <w:r>
+        <w:rPr>
+          <w:lang w:val="en-US"/>
+        </w:rPr>
+        <w:t>sebagai</w:t>
+      </w:r>
+      <w:proofErr w:type="spellEnd"/>
+      <w:r>
+        <w:rPr>
+          <w:lang w:val="en-US"/>
+        </w:rPr>
+        <w:t xml:space="preserve"> media </w:t>
+      </w:r>
+      <w:proofErr w:type="spellStart"/>
+      <w:r>
+        <w:rPr>
+          <w:lang w:val="en-US"/>
+        </w:rPr>
+        <w:t>untuk</w:t>
+      </w:r>
+      <w:proofErr w:type="spellEnd"/>
+      <w:r>
+        <w:rPr>
+          <w:lang w:val="en-US"/>
+        </w:rPr>
+        <w:t xml:space="preserve"> </w:t>
+      </w:r>
+      <w:proofErr w:type="spellStart"/>
+      <w:r>
+        <w:rPr>
+          <w:lang w:val="en-US"/>
+        </w:rPr>
+        <w:t>belajar</w:t>
+      </w:r>
+      <w:proofErr w:type="spellEnd"/>
+      <w:r>
+        <w:rPr>
+          <w:lang w:val="en-US"/>
+        </w:rPr>
+        <w:t xml:space="preserve"> </w:t>
+      </w:r>
+      <w:proofErr w:type="spellStart"/>
+      <w:r>
+        <w:rPr>
+          <w:lang w:val="en-US"/>
+        </w:rPr>
+        <w:t>anak-anak</w:t>
+      </w:r>
+      <w:proofErr w:type="spellEnd"/>
+      <w:r>
+        <w:rPr>
+          <w:lang w:val="en-US"/>
+        </w:rPr>
+        <w:t xml:space="preserve">. Jenis </w:t>
+      </w:r>
+      <w:proofErr w:type="spellStart"/>
+      <w:r>
+        <w:rPr>
+          <w:lang w:val="en-US"/>
+        </w:rPr>
+        <w:t>permainan</w:t>
+      </w:r>
+      <w:proofErr w:type="spellEnd"/>
+      <w:r>
+        <w:rPr>
+          <w:lang w:val="en-US"/>
+        </w:rPr>
+        <w:t xml:space="preserve"> ini </w:t>
+      </w:r>
+      <w:proofErr w:type="spellStart"/>
+      <w:r>
+        <w:rPr>
+          <w:lang w:val="en-US"/>
+        </w:rPr>
+        <w:t>disebut</w:t>
+      </w:r>
+      <w:proofErr w:type="spellEnd"/>
+      <w:r>
+        <w:rPr>
+          <w:lang w:val="en-US"/>
+        </w:rPr>
+        <w:t xml:space="preserve"> </w:t>
+      </w:r>
+      <w:proofErr w:type="spellStart"/>
+      <w:r>
+        <w:rPr>
+          <w:lang w:val="en-US"/>
+        </w:rPr>
+        <w:t>permainan</w:t>
+      </w:r>
+      <w:proofErr w:type="spellEnd"/>
+      <w:r>
+        <w:rPr>
+          <w:lang w:val="en-US"/>
+        </w:rPr>
+        <w:t xml:space="preserve"> </w:t>
+      </w:r>
+      <w:proofErr w:type="spellStart"/>
+      <w:r>
+        <w:rPr>
+          <w:lang w:val="en-US"/>
+        </w:rPr>
+        <w:t>edukatif</w:t>
+      </w:r>
+      <w:proofErr w:type="spellEnd"/>
+      <w:r>
+        <w:rPr>
+          <w:lang w:val="en-US"/>
+        </w:rPr>
+        <w:t>.</w:t>
+      </w:r>
+    </w:p>
+    <w:p>
+      <w:pPr>
+        <w:spacing w:line="360" w:lineRule="auto"/>
+        <w:ind w:firstLine="567"/>
+        <w:rPr>
+          <w:lang w:val="en-US"/>
+        </w:rPr>
+      </w:pPr>
+    </w:p>
+    <w:p>
+      <w:pPr>
+        <w:pStyle w:val="Heading4"/>
+        <w:numPr>
+          <w:ilvl w:val="3"/>
+          <w:numId w:val="3"/>
+        </w:numPr>
+        <w:spacing w:line="360" w:lineRule="auto"/>
+        <w:ind w:left="567" w:hanging="567"/>
+        <w:rPr>
+          <w:lang w:val="en-US"/>
+        </w:rPr>
+      </w:pPr>
+      <w:r>
+        <w:rPr>
+          <w:lang w:val="en-US"/>
+        </w:rPr>
+        <w:t xml:space="preserve">Game </w:t>
+      </w:r>
+      <w:proofErr w:type="spellStart"/>
+      <w:r>
+        <w:rPr>
+          <w:lang w:val="en-US"/>
+        </w:rPr>
+        <w:t>Edukasi</w:t>
+      </w:r>
+      <w:proofErr w:type="spellEnd"/>
+    </w:p>
+    <w:p>
+      <w:pPr>
+        <w:spacing w:line="360" w:lineRule="auto"/>
+        <w:ind w:firstLine="567"/>
+        <w:rPr>
+          <w:lang w:val="en-US"/>
+        </w:rPr>
+      </w:pPr>
+      <w:proofErr w:type="spellStart"/>
+      <w:r>
+        <w:rPr>
+          <w:lang w:val="en-US"/>
+        </w:rPr>
+        <w:t>Menurut</w:t>
+      </w:r>
+      <w:proofErr w:type="spellEnd"/>
+      <w:r>
+        <w:rPr>
+          <w:lang w:val="en-US"/>
+        </w:rPr>
+        <w:t xml:space="preserve"> </w:t>
+      </w:r>
+      <w:proofErr w:type="spellStart"/>
+      <w:r>
+        <w:rPr>
+          <w:lang w:val="en-US"/>
+        </w:rPr>
+        <w:t>Qadhli</w:t>
+      </w:r>
+      <w:proofErr w:type="spellEnd"/>
+      <w:r>
+        <w:rPr>
+          <w:lang w:val="en-US"/>
+        </w:rPr>
+        <w:t xml:space="preserve"> Jafar Adrian</w:t>
+      </w:r>
+      <w:r>
+        <w:rPr>
+          <w:lang w:val="en-US"/>
+        </w:rPr>
+        <w:t xml:space="preserve"> (</w:t>
+      </w:r>
+      <w:r>
+        <w:rPr>
+          <w:lang w:val="en-US"/>
+        </w:rPr>
+        <w:t>2019</w:t>
+      </w:r>
+      <w:r>
+        <w:rPr>
+          <w:lang w:val="en-US"/>
+        </w:rPr>
+        <w:t xml:space="preserve">), </w:t>
+      </w:r>
+      <w:r>
+        <w:rPr>
+          <w:i/>
+          <w:iCs/>
+        </w:rPr>
+        <w:t>Game</w:t>
+      </w:r>
+      <w:r>
+        <w:t xml:space="preserve"> Edukasi adalah </w:t>
+      </w:r>
+      <w:r>
+        <w:rPr>
+          <w:i/>
+          <w:iCs/>
+        </w:rPr>
+        <w:t>game</w:t>
+      </w:r>
+      <w:r>
+        <w:t xml:space="preserve"> digital yang dirancang untuk pengayaan pendidikan (mendukung </w:t>
+      </w:r>
+      <w:r>
+        <w:rPr>
+          <w:lang w:val="en-US"/>
+        </w:rPr>
+        <w:t>p</w:t>
+      </w:r>
+      <w:proofErr w:type="spellStart"/>
+      <w:r>
+        <w:t>engajaran</w:t>
+      </w:r>
+      <w:proofErr w:type="spellEnd"/>
+      <w:r>
+        <w:t xml:space="preserve"> dan pembelajaran)</w:t>
+      </w:r>
+      <w:r>
+        <w:rPr>
+          <w:lang w:val="en-US"/>
+        </w:rPr>
+        <w:t>.</w:t>
+      </w:r>
+    </w:p>
+    <w:p>
+      <w:pPr>
+        <w:spacing w:line="360" w:lineRule="auto"/>
+        <w:ind w:firstLine="567"/>
+        <w:rPr>
+          <w:lang w:val="en-US"/>
+        </w:rPr>
+      </w:pPr>
+    </w:p>
+    <w:p>
+      <w:pPr>
+        <w:pStyle w:val="Heading3"/>
+        <w:numPr>
+          <w:ilvl w:val="2"/>
+          <w:numId w:val="3"/>
+        </w:numPr>
+        <w:spacing w:line="360" w:lineRule="auto"/>
+        <w:ind w:left="567" w:hanging="567"/>
+        <w:rPr>
+          <w:lang w:val="en-US"/>
+        </w:rPr>
+      </w:pPr>
+      <w:r>
+        <w:rPr>
+          <w:lang w:val="en-US"/>
+        </w:rPr>
+        <w:t>Game</w:t>
+      </w:r>
+    </w:p>
+    <w:p>
+      <w:pPr>
+        <w:spacing w:line="360" w:lineRule="auto"/>
+        <w:ind w:firstLine="567"/>
+        <w:rPr>
+          <w:lang w:val="en-US"/>
+        </w:rPr>
+      </w:pPr>
+    </w:p>
+    <w:p>
+      <w:pPr>
+        <w:spacing w:line="360" w:lineRule="auto"/>
+        <w:ind w:firstLine="567"/>
+        <w:rPr>
+          <w:lang w:val="en-US"/>
+        </w:rPr>
+      </w:pPr>
+    </w:p>
+    <w:p>
+      <w:pPr>
+        <w:spacing w:line="360" w:lineRule="auto"/>
+        <w:ind w:firstLine="567"/>
+        <w:rPr>
+          <w:lang w:val="en-US"/>
+        </w:rPr>
+      </w:pPr>
+    </w:p>
+    <w:p>
+      <w:pPr>
+        <w:spacing w:line="360" w:lineRule="auto"/>
+        <w:ind w:firstLine="567"/>
         <w:rPr>
           <w:lang w:val="en-US"/>
         </w:rPr>
@@ -9208,6 +11165,27 @@
       <w:szCs w:val="24"/>
     </w:rPr>
   </w:style>
+  <w:style w:type="paragraph" w:styleId="Heading4">
+    <w:name w:val="heading 4"/>
+    <w:basedOn w:val="Normal"/>
+    <w:next w:val="Normal"/>
+    <w:link w:val="Heading4Char"/>
+    <w:uiPriority w:val="9"/>
+    <w:unhideWhenUsed/>
+    <w:qFormat/>
+    <w:rsid w:val="00D771A8"/>
+    <w:pPr>
+      <w:keepNext/>
+      <w:keepLines/>
+      <w:spacing w:before="40"/>
+      <w:outlineLvl w:val="3"/>
+    </w:pPr>
+    <w:rPr>
+      <w:rFonts w:eastAsiaTheme="majorEastAsia" w:cstheme="majorBidi"/>
+      <w:b/>
+      <w:iCs/>
+    </w:rPr>
+  </w:style>
   <w:style w:type="character" w:default="1" w:styleId="DefaultParagraphFont">
     <w:name w:val="Default Paragraph Font"/>
     <w:uiPriority w:val="1"/>
@@ -9391,6 +11369,20 @@
     </w:pPr>
     <w:rPr>
       <w:rFonts w:ascii="Times New Roman" w:hAnsi="Times New Roman"/>
+      <w:color w:val="000000" w:themeColor="text1"/>
+      <w:sz w:val="24"/>
+    </w:rPr>
+  </w:style>
+  <w:style w:type="character" w:customStyle="1" w:styleId="Heading4Char">
+    <w:name w:val="Heading 4 Char"/>
+    <w:basedOn w:val="DefaultParagraphFont"/>
+    <w:link w:val="Heading4"/>
+    <w:uiPriority w:val="9"/>
+    <w:rsid w:val="00D771A8"/>
+    <w:rPr>
+      <w:rFonts w:ascii="Times New Roman" w:eastAsiaTheme="majorEastAsia" w:hAnsi="Times New Roman" w:cstheme="majorBidi"/>
+      <w:b/>
+      <w:iCs/>
       <w:color w:val="000000" w:themeColor="text1"/>
       <w:sz w:val="24"/>
     </w:rPr>

</xml_diff>